<commit_message>
completed all updated wireframes
</commit_message>
<xml_diff>
--- a/DailyWork/Wireframes.docx
+++ b/DailyWork/Wireframes.docx
@@ -23,7 +23,7 @@
                     <pic:cNvPicPr/>
                   </pic:nvPicPr>
                   <pic:blipFill>
-                    <a:blip r:embed="rId4"/>
+                    <a:blip r:embed="rId7"/>
                     <a:stretch>
                       <a:fillRect/>
                     </a:stretch>
@@ -44,11 +44,7 @@
         </w:drawing>
       </w:r>
     </w:p>
-    <w:p>
-      <w:r>
-        <w:br w:type="page"/>
-      </w:r>
-    </w:p>
+    <w:p/>
     <w:p>
       <w:r>
         <w:rPr>
@@ -56,10 +52,10 @@
         </w:rPr>
         <w:lastRenderedPageBreak/>
         <w:drawing>
-          <wp:inline distT="0" distB="0" distL="0" distR="0" wp14:anchorId="0F551D12" wp14:editId="0ECAEF6F">
-            <wp:extent cx="6941216" cy="5198400"/>
-            <wp:effectExtent l="0" t="0" r="0" b="2540"/>
-            <wp:docPr id="4" name="Picture 4"/>
+          <wp:inline distT="0" distB="0" distL="0" distR="0" wp14:anchorId="04AA27F2" wp14:editId="0ECB3367">
+            <wp:extent cx="7920000" cy="5798038"/>
+            <wp:effectExtent l="0" t="0" r="5080" b="0"/>
+            <wp:docPr id="8" name="Picture 8"/>
             <wp:cNvGraphicFramePr>
               <a:graphicFrameLocks xmlns:a="http://schemas.openxmlformats.org/drawingml/2006/main" noChangeAspect="1"/>
             </wp:cNvGraphicFramePr>
@@ -71,14 +67,14 @@
                     <pic:cNvPicPr/>
                   </pic:nvPicPr>
                   <pic:blipFill rotWithShape="1">
-                    <a:blip r:embed="rId5"/>
-                    <a:srcRect l="25147" t="21789" r="25204" b="12080"/>
+                    <a:blip r:embed="rId8"/>
+                    <a:srcRect l="7523" t="17584" r="35521" b="8257"/>
                     <a:stretch/>
                   </pic:blipFill>
                   <pic:spPr bwMode="auto">
                     <a:xfrm>
                       <a:off x="0" y="0"/>
-                      <a:ext cx="6941216" cy="5198400"/>
+                      <a:ext cx="7920000" cy="5798038"/>
                     </a:xfrm>
                     <a:prstGeom prst="rect">
                       <a:avLst/>
@@ -98,20 +94,16 @@
           </wp:inline>
         </w:drawing>
       </w:r>
-    </w:p>
-    <w:p>
       <w:r>
         <w:br w:type="page"/>
       </w:r>
-    </w:p>
-    <w:p>
       <w:r>
         <w:rPr>
           <w:noProof/>
         </w:rPr>
         <w:lastRenderedPageBreak/>
         <w:drawing>
-          <wp:inline distT="0" distB="0" distL="0" distR="0" wp14:anchorId="60612C81" wp14:editId="525E926D">
+          <wp:inline distT="0" distB="0" distL="0" distR="0" wp14:anchorId="30BF9B76" wp14:editId="41BBDB27">
             <wp:extent cx="8604780" cy="5198400"/>
             <wp:effectExtent l="0" t="0" r="6350" b="2540"/>
             <wp:docPr id="1" name="Picture 1" descr="Graphical user interface&#10;&#10;Description automatically generated"/>
@@ -126,7 +118,7 @@
                     <pic:cNvPicPr/>
                   </pic:nvPicPr>
                   <pic:blipFill>
-                    <a:blip r:embed="rId6"/>
+                    <a:blip r:embed="rId9"/>
                     <a:stretch>
                       <a:fillRect/>
                     </a:stretch>
@@ -154,6 +146,56 @@
         </w:rPr>
         <w:lastRenderedPageBreak/>
         <w:drawing>
+          <wp:inline distT="0" distB="0" distL="0" distR="0" wp14:anchorId="3637A098" wp14:editId="5B725410">
+            <wp:extent cx="7920000" cy="5953357"/>
+            <wp:effectExtent l="0" t="0" r="5080" b="9525"/>
+            <wp:docPr id="5" name="Picture 5"/>
+            <wp:cNvGraphicFramePr>
+              <a:graphicFrameLocks xmlns:a="http://schemas.openxmlformats.org/drawingml/2006/main" noChangeAspect="1"/>
+            </wp:cNvGraphicFramePr>
+            <a:graphic xmlns:a="http://schemas.openxmlformats.org/drawingml/2006/main">
+              <a:graphicData uri="http://schemas.openxmlformats.org/drawingml/2006/picture">
+                <pic:pic xmlns:pic="http://schemas.openxmlformats.org/drawingml/2006/picture">
+                  <pic:nvPicPr>
+                    <pic:cNvPr id="1" name=""/>
+                    <pic:cNvPicPr/>
+                  </pic:nvPicPr>
+                  <pic:blipFill rotWithShape="1">
+                    <a:blip r:embed="rId10"/>
+                    <a:srcRect l="25090" t="21513" r="25449" b="12361"/>
+                    <a:stretch/>
+                  </pic:blipFill>
+                  <pic:spPr bwMode="auto">
+                    <a:xfrm>
+                      <a:off x="0" y="0"/>
+                      <a:ext cx="7920000" cy="5953357"/>
+                    </a:xfrm>
+                    <a:prstGeom prst="rect">
+                      <a:avLst/>
+                    </a:prstGeom>
+                    <a:ln>
+                      <a:noFill/>
+                    </a:ln>
+                    <a:extLst>
+                      <a:ext uri="{53640926-AAD7-44D8-BBD7-CCE9431645EC}">
+                        <a14:shadowObscured xmlns:a14="http://schemas.microsoft.com/office/drawing/2010/main"/>
+                      </a:ext>
+                    </a:extLst>
+                  </pic:spPr>
+                </pic:pic>
+              </a:graphicData>
+            </a:graphic>
+          </wp:inline>
+        </w:drawing>
+      </w:r>
+    </w:p>
+    <w:p/>
+    <w:p>
+      <w:r>
+        <w:rPr>
+          <w:noProof/>
+        </w:rPr>
+        <w:drawing>
           <wp:inline distT="0" distB="0" distL="0" distR="0" wp14:anchorId="7FC959D6" wp14:editId="3E7CB9E1">
             <wp:extent cx="8863330" cy="5197475"/>
             <wp:effectExtent l="0" t="0" r="0" b="3175"/>
@@ -169,7 +211,7 @@
                     <pic:cNvPicPr/>
                   </pic:nvPicPr>
                   <pic:blipFill>
-                    <a:blip r:embed="rId7"/>
+                    <a:blip r:embed="rId11"/>
                     <a:stretch>
                       <a:fillRect/>
                     </a:stretch>
@@ -193,8 +235,161 @@
         <w:br w:type="page"/>
       </w:r>
     </w:p>
-    <w:p/>
+    <w:p>
+      <w:r>
+        <w:rPr>
+          <w:noProof/>
+        </w:rPr>
+        <w:lastRenderedPageBreak/>
+        <w:drawing>
+          <wp:inline distT="0" distB="0" distL="0" distR="0" wp14:anchorId="454D6D4B" wp14:editId="43055A7E">
+            <wp:extent cx="7920000" cy="5940000"/>
+            <wp:effectExtent l="0" t="0" r="5080" b="3810"/>
+            <wp:docPr id="7" name="Picture 7"/>
+            <wp:cNvGraphicFramePr>
+              <a:graphicFrameLocks xmlns:a="http://schemas.openxmlformats.org/drawingml/2006/main" noChangeAspect="1"/>
+            </wp:cNvGraphicFramePr>
+            <a:graphic xmlns:a="http://schemas.openxmlformats.org/drawingml/2006/main">
+              <a:graphicData uri="http://schemas.openxmlformats.org/drawingml/2006/picture">
+                <pic:pic xmlns:pic="http://schemas.openxmlformats.org/drawingml/2006/picture">
+                  <pic:nvPicPr>
+                    <pic:cNvPr id="1" name=""/>
+                    <pic:cNvPicPr/>
+                  </pic:nvPicPr>
+                  <pic:blipFill rotWithShape="1">
+                    <a:blip r:embed="rId12"/>
+                    <a:srcRect l="11391" t="17967" r="32727" b="7492"/>
+                    <a:stretch/>
+                  </pic:blipFill>
+                  <pic:spPr bwMode="auto">
+                    <a:xfrm>
+                      <a:off x="0" y="0"/>
+                      <a:ext cx="7920000" cy="5940000"/>
+                    </a:xfrm>
+                    <a:prstGeom prst="rect">
+                      <a:avLst/>
+                    </a:prstGeom>
+                    <a:ln>
+                      <a:noFill/>
+                    </a:ln>
+                    <a:extLst>
+                      <a:ext uri="{53640926-AAD7-44D8-BBD7-CCE9431645EC}">
+                        <a14:shadowObscured xmlns:a14="http://schemas.microsoft.com/office/drawing/2010/main"/>
+                      </a:ext>
+                    </a:extLst>
+                  </pic:spPr>
+                </pic:pic>
+              </a:graphicData>
+            </a:graphic>
+          </wp:inline>
+        </w:drawing>
+      </w:r>
+    </w:p>
+    <w:p>
+      <w:r>
+        <w:rPr>
+          <w:noProof/>
+        </w:rPr>
+        <w:lastRenderedPageBreak/>
+        <w:drawing>
+          <wp:inline distT="0" distB="0" distL="0" distR="0" wp14:anchorId="760088B5" wp14:editId="0D89845D">
+            <wp:extent cx="7920000" cy="5903586"/>
+            <wp:effectExtent l="0" t="0" r="5080" b="2540"/>
+            <wp:docPr id="9" name="Picture 9"/>
+            <wp:cNvGraphicFramePr>
+              <a:graphicFrameLocks xmlns:a="http://schemas.openxmlformats.org/drawingml/2006/main" noChangeAspect="1"/>
+            </wp:cNvGraphicFramePr>
+            <a:graphic xmlns:a="http://schemas.openxmlformats.org/drawingml/2006/main">
+              <a:graphicData uri="http://schemas.openxmlformats.org/drawingml/2006/picture">
+                <pic:pic xmlns:pic="http://schemas.openxmlformats.org/drawingml/2006/picture">
+                  <pic:nvPicPr>
+                    <pic:cNvPr id="1" name=""/>
+                    <pic:cNvPicPr/>
+                  </pic:nvPicPr>
+                  <pic:blipFill rotWithShape="1">
+                    <a:blip r:embed="rId13"/>
+                    <a:srcRect l="21347" t="17709" r="21360" b="6337"/>
+                    <a:stretch/>
+                  </pic:blipFill>
+                  <pic:spPr bwMode="auto">
+                    <a:xfrm>
+                      <a:off x="0" y="0"/>
+                      <a:ext cx="7920000" cy="5903586"/>
+                    </a:xfrm>
+                    <a:prstGeom prst="rect">
+                      <a:avLst/>
+                    </a:prstGeom>
+                    <a:ln>
+                      <a:noFill/>
+                    </a:ln>
+                    <a:extLst>
+                      <a:ext uri="{53640926-AAD7-44D8-BBD7-CCE9431645EC}">
+                        <a14:shadowObscured xmlns:a14="http://schemas.microsoft.com/office/drawing/2010/main"/>
+                      </a:ext>
+                    </a:extLst>
+                  </pic:spPr>
+                </pic:pic>
+              </a:graphicData>
+            </a:graphic>
+          </wp:inline>
+        </w:drawing>
+      </w:r>
+      <w:r>
+        <w:br w:type="page"/>
+      </w:r>
+    </w:p>
+    <w:p>
+      <w:r>
+        <w:rPr>
+          <w:noProof/>
+        </w:rPr>
+        <w:lastRenderedPageBreak/>
+        <w:drawing>
+          <wp:inline distT="0" distB="0" distL="0" distR="0" wp14:anchorId="1AC28F5E" wp14:editId="332488A7">
+            <wp:extent cx="7920000" cy="5781044"/>
+            <wp:effectExtent l="0" t="0" r="5080" b="0"/>
+            <wp:docPr id="11" name="Picture 11"/>
+            <wp:cNvGraphicFramePr>
+              <a:graphicFrameLocks xmlns:a="http://schemas.openxmlformats.org/drawingml/2006/main" noChangeAspect="1"/>
+            </wp:cNvGraphicFramePr>
+            <a:graphic xmlns:a="http://schemas.openxmlformats.org/drawingml/2006/main">
+              <a:graphicData uri="http://schemas.openxmlformats.org/drawingml/2006/picture">
+                <pic:pic xmlns:pic="http://schemas.openxmlformats.org/drawingml/2006/picture">
+                  <pic:nvPicPr>
+                    <pic:cNvPr id="1" name=""/>
+                    <pic:cNvPicPr/>
+                  </pic:nvPicPr>
+                  <pic:blipFill rotWithShape="1">
+                    <a:blip r:embed="rId14"/>
+                    <a:srcRect l="9231" t="18831" r="33480" b="6796"/>
+                    <a:stretch/>
+                  </pic:blipFill>
+                  <pic:spPr bwMode="auto">
+                    <a:xfrm>
+                      <a:off x="0" y="0"/>
+                      <a:ext cx="7920000" cy="5781044"/>
+                    </a:xfrm>
+                    <a:prstGeom prst="rect">
+                      <a:avLst/>
+                    </a:prstGeom>
+                    <a:ln>
+                      <a:noFill/>
+                    </a:ln>
+                    <a:extLst>
+                      <a:ext uri="{53640926-AAD7-44D8-BBD7-CCE9431645EC}">
+                        <a14:shadowObscured xmlns:a14="http://schemas.microsoft.com/office/drawing/2010/main"/>
+                      </a:ext>
+                    </a:extLst>
+                  </pic:spPr>
+                </pic:pic>
+              </a:graphicData>
+            </a:graphic>
+          </wp:inline>
+        </w:drawing>
+      </w:r>
+    </w:p>
     <w:sectPr>
+      <w:headerReference w:type="default" r:id="rId15"/>
       <w:pgSz w:w="16838" w:h="11906" w:orient="landscape"/>
       <w:pgMar w:top="1440" w:right="1440" w:bottom="1440" w:left="1440" w:header="708" w:footer="708" w:gutter="0"/>
       <w:cols w:space="708"/>
@@ -202,6 +397,71 @@
     </w:sectPr>
   </w:body>
 </w:document>
+</file>
+
+<file path=word/endnotes.xml><?xml version="1.0" encoding="utf-8"?>
+<w:endnotes xmlns:wpc="http://schemas.microsoft.com/office/word/2010/wordprocessingCanvas" xmlns:cx="http://schemas.microsoft.com/office/drawing/2014/chartex" xmlns:cx1="http://schemas.microsoft.com/office/drawing/2015/9/8/chartex" xmlns:cx2="http://schemas.microsoft.com/office/drawing/2015/10/21/chartex" xmlns:cx3="http://schemas.microsoft.com/office/drawing/2016/5/9/chartex" xmlns:cx4="http://schemas.microsoft.com/office/drawing/2016/5/10/chartex" xmlns:cx5="http://schemas.microsoft.com/office/drawing/2016/5/11/chartex" xmlns:cx6="http://schemas.microsoft.com/office/drawing/2016/5/12/chartex" xmlns:cx7="http://schemas.microsoft.com/office/drawing/2016/5/13/chartex" xmlns:cx8="http://schemas.microsoft.com/office/drawing/2016/5/14/chartex" xmlns:mc="http://schemas.openxmlformats.org/markup-compatibility/2006" xmlns:aink="http://schemas.microsoft.com/office/drawing/2016/ink" xmlns:am3d="http://schemas.microsoft.com/office/drawing/2017/model3d" xmlns:o="urn:schemas-microsoft-com:office:office" xmlns:r="http://schemas.openxmlformats.org/officeDocument/2006/relationships" xmlns:m="http://schemas.openxmlformats.org/officeDocument/2006/math" xmlns:v="urn:schemas-microsoft-com:vml" xmlns:wp14="http://schemas.microsoft.com/office/word/2010/wordprocessingDrawing" xmlns:wp="http://schemas.openxmlformats.org/drawingml/2006/wordprocessingDrawing" xmlns:w10="urn:schemas-microsoft-com:office:word" xmlns:w="http://schemas.openxmlformats.org/wordprocessingml/2006/main" xmlns:w14="http://schemas.microsoft.com/office/word/2010/wordml" xmlns:w15="http://schemas.microsoft.com/office/word/2012/wordml" xmlns:w16cex="http://schemas.microsoft.com/office/word/2018/wordml/cex" xmlns:w16cid="http://schemas.microsoft.com/office/word/2016/wordml/cid" xmlns:w16="http://schemas.microsoft.com/office/word/2018/wordml" xmlns:w16sdtdh="http://schemas.microsoft.com/office/word/2020/wordml/sdtdatahash" xmlns:w16se="http://schemas.microsoft.com/office/word/2015/wordml/symex" xmlns:wpg="http://schemas.microsoft.com/office/word/2010/wordprocessingGroup" xmlns:wpi="http://schemas.microsoft.com/office/word/2010/wordprocessingInk" xmlns:wne="http://schemas.microsoft.com/office/word/2006/wordml" xmlns:wps="http://schemas.microsoft.com/office/word/2010/wordprocessingShape" mc:Ignorable="w14 w15 w16se w16cid w16 w16cex w16sdtdh wp14">
+  <w:endnote w:type="separator" w:id="-1">
+    <w:p>
+      <w:pPr>
+        <w:spacing w:after="0" w:line="240" w:lineRule="auto"/>
+      </w:pPr>
+      <w:r>
+        <w:separator/>
+      </w:r>
+    </w:p>
+  </w:endnote>
+  <w:endnote w:type="continuationSeparator" w:id="0">
+    <w:p>
+      <w:pPr>
+        <w:spacing w:after="0" w:line="240" w:lineRule="auto"/>
+      </w:pPr>
+      <w:r>
+        <w:continuationSeparator/>
+      </w:r>
+    </w:p>
+  </w:endnote>
+</w:endnotes>
+</file>
+
+<file path=word/footnotes.xml><?xml version="1.0" encoding="utf-8"?>
+<w:footnotes xmlns:wpc="http://schemas.microsoft.com/office/word/2010/wordprocessingCanvas" xmlns:cx="http://schemas.microsoft.com/office/drawing/2014/chartex" xmlns:cx1="http://schemas.microsoft.com/office/drawing/2015/9/8/chartex" xmlns:cx2="http://schemas.microsoft.com/office/drawing/2015/10/21/chartex" xmlns:cx3="http://schemas.microsoft.com/office/drawing/2016/5/9/chartex" xmlns:cx4="http://schemas.microsoft.com/office/drawing/2016/5/10/chartex" xmlns:cx5="http://schemas.microsoft.com/office/drawing/2016/5/11/chartex" xmlns:cx6="http://schemas.microsoft.com/office/drawing/2016/5/12/chartex" xmlns:cx7="http://schemas.microsoft.com/office/drawing/2016/5/13/chartex" xmlns:cx8="http://schemas.microsoft.com/office/drawing/2016/5/14/chartex" xmlns:mc="http://schemas.openxmlformats.org/markup-compatibility/2006" xmlns:aink="http://schemas.microsoft.com/office/drawing/2016/ink" xmlns:am3d="http://schemas.microsoft.com/office/drawing/2017/model3d" xmlns:o="urn:schemas-microsoft-com:office:office" xmlns:r="http://schemas.openxmlformats.org/officeDocument/2006/relationships" xmlns:m="http://schemas.openxmlformats.org/officeDocument/2006/math" xmlns:v="urn:schemas-microsoft-com:vml" xmlns:wp14="http://schemas.microsoft.com/office/word/2010/wordprocessingDrawing" xmlns:wp="http://schemas.openxmlformats.org/drawingml/2006/wordprocessingDrawing" xmlns:w10="urn:schemas-microsoft-com:office:word" xmlns:w="http://schemas.openxmlformats.org/wordprocessingml/2006/main" xmlns:w14="http://schemas.microsoft.com/office/word/2010/wordml" xmlns:w15="http://schemas.microsoft.com/office/word/2012/wordml" xmlns:w16cex="http://schemas.microsoft.com/office/word/2018/wordml/cex" xmlns:w16cid="http://schemas.microsoft.com/office/word/2016/wordml/cid" xmlns:w16="http://schemas.microsoft.com/office/word/2018/wordml" xmlns:w16sdtdh="http://schemas.microsoft.com/office/word/2020/wordml/sdtdatahash" xmlns:w16se="http://schemas.microsoft.com/office/word/2015/wordml/symex" xmlns:wpg="http://schemas.microsoft.com/office/word/2010/wordprocessingGroup" xmlns:wpi="http://schemas.microsoft.com/office/word/2010/wordprocessingInk" xmlns:wne="http://schemas.microsoft.com/office/word/2006/wordml" xmlns:wps="http://schemas.microsoft.com/office/word/2010/wordprocessingShape" mc:Ignorable="w14 w15 w16se w16cid w16 w16cex w16sdtdh wp14">
+  <w:footnote w:type="separator" w:id="-1">
+    <w:p>
+      <w:pPr>
+        <w:spacing w:after="0" w:line="240" w:lineRule="auto"/>
+      </w:pPr>
+      <w:r>
+        <w:separator/>
+      </w:r>
+    </w:p>
+  </w:footnote>
+  <w:footnote w:type="continuationSeparator" w:id="0">
+    <w:p>
+      <w:pPr>
+        <w:spacing w:after="0" w:line="240" w:lineRule="auto"/>
+      </w:pPr>
+      <w:r>
+        <w:continuationSeparator/>
+      </w:r>
+    </w:p>
+  </w:footnote>
+</w:footnotes>
+</file>
+
+<file path=word/header1.xml><?xml version="1.0" encoding="utf-8"?>
+<w:hdr xmlns:wpc="http://schemas.microsoft.com/office/word/2010/wordprocessingCanvas" xmlns:cx="http://schemas.microsoft.com/office/drawing/2014/chartex" xmlns:cx1="http://schemas.microsoft.com/office/drawing/2015/9/8/chartex" xmlns:cx2="http://schemas.microsoft.com/office/drawing/2015/10/21/chartex" xmlns:cx3="http://schemas.microsoft.com/office/drawing/2016/5/9/chartex" xmlns:cx4="http://schemas.microsoft.com/office/drawing/2016/5/10/chartex" xmlns:cx5="http://schemas.microsoft.com/office/drawing/2016/5/11/chartex" xmlns:cx6="http://schemas.microsoft.com/office/drawing/2016/5/12/chartex" xmlns:cx7="http://schemas.microsoft.com/office/drawing/2016/5/13/chartex" xmlns:cx8="http://schemas.microsoft.com/office/drawing/2016/5/14/chartex" xmlns:mc="http://schemas.openxmlformats.org/markup-compatibility/2006" xmlns:aink="http://schemas.microsoft.com/office/drawing/2016/ink" xmlns:am3d="http://schemas.microsoft.com/office/drawing/2017/model3d" xmlns:o="urn:schemas-microsoft-com:office:office" xmlns:r="http://schemas.openxmlformats.org/officeDocument/2006/relationships" xmlns:m="http://schemas.openxmlformats.org/officeDocument/2006/math" xmlns:v="urn:schemas-microsoft-com:vml" xmlns:wp14="http://schemas.microsoft.com/office/word/2010/wordprocessingDrawing" xmlns:wp="http://schemas.openxmlformats.org/drawingml/2006/wordprocessingDrawing" xmlns:w10="urn:schemas-microsoft-com:office:word" xmlns:w="http://schemas.openxmlformats.org/wordprocessingml/2006/main" xmlns:w14="http://schemas.microsoft.com/office/word/2010/wordml" xmlns:w15="http://schemas.microsoft.com/office/word/2012/wordml" xmlns:w16cex="http://schemas.microsoft.com/office/word/2018/wordml/cex" xmlns:w16cid="http://schemas.microsoft.com/office/word/2016/wordml/cid" xmlns:w16="http://schemas.microsoft.com/office/word/2018/wordml" xmlns:w16sdtdh="http://schemas.microsoft.com/office/word/2020/wordml/sdtdatahash" xmlns:w16se="http://schemas.microsoft.com/office/word/2015/wordml/symex" xmlns:wpg="http://schemas.microsoft.com/office/word/2010/wordprocessingGroup" xmlns:wpi="http://schemas.microsoft.com/office/word/2010/wordprocessingInk" xmlns:wne="http://schemas.microsoft.com/office/word/2006/wordml" xmlns:wps="http://schemas.microsoft.com/office/word/2010/wordprocessingShape" mc:Ignorable="w14 w15 w16se w16cid w16 w16cex w16sdtdh wp14">
+  <w:p>
+    <w:pPr>
+      <w:pStyle w:val="Header"/>
+      <w:jc w:val="center"/>
+      <w:rPr>
+        <w:sz w:val="40"/>
+        <w:szCs w:val="40"/>
+      </w:rPr>
+    </w:pPr>
+  </w:p>
+</w:hdr>
 </file>
 
 <file path=word/styles.xml><?xml version="1.0" encoding="utf-8"?>
@@ -630,6 +890,50 @@
     <w:semiHidden/>
     <w:unhideWhenUsed/>
   </w:style>
+  <w:style w:type="paragraph" w:styleId="Header">
+    <w:name w:val="header"/>
+    <w:basedOn w:val="Normal"/>
+    <w:link w:val="HeaderChar"/>
+    <w:uiPriority w:val="99"/>
+    <w:unhideWhenUsed/>
+    <w:rsid w:val="00F93999"/>
+    <w:pPr>
+      <w:tabs>
+        <w:tab w:val="center" w:pos="4513"/>
+        <w:tab w:val="right" w:pos="9026"/>
+      </w:tabs>
+      <w:spacing w:after="0" w:line="240" w:lineRule="auto"/>
+    </w:pPr>
+  </w:style>
+  <w:style w:type="character" w:customStyle="1" w:styleId="HeaderChar">
+    <w:name w:val="Header Char"/>
+    <w:basedOn w:val="DefaultParagraphFont"/>
+    <w:link w:val="Header"/>
+    <w:uiPriority w:val="99"/>
+    <w:rsid w:val="00F93999"/>
+  </w:style>
+  <w:style w:type="paragraph" w:styleId="Footer">
+    <w:name w:val="footer"/>
+    <w:basedOn w:val="Normal"/>
+    <w:link w:val="FooterChar"/>
+    <w:uiPriority w:val="99"/>
+    <w:unhideWhenUsed/>
+    <w:rsid w:val="00F93999"/>
+    <w:pPr>
+      <w:tabs>
+        <w:tab w:val="center" w:pos="4513"/>
+        <w:tab w:val="right" w:pos="9026"/>
+      </w:tabs>
+      <w:spacing w:after="0" w:line="240" w:lineRule="auto"/>
+    </w:pPr>
+  </w:style>
+  <w:style w:type="character" w:customStyle="1" w:styleId="FooterChar">
+    <w:name w:val="Footer Char"/>
+    <w:basedOn w:val="DefaultParagraphFont"/>
+    <w:link w:val="Footer"/>
+    <w:uiPriority w:val="99"/>
+    <w:rsid w:val="00F93999"/>
+  </w:style>
 </w:styles>
 </file>
 
@@ -926,4 +1230,16 @@
     </a:ext>
   </a:extLst>
 </a:theme>
+</file>
+
+<file path=customXml/item1.xml><?xml version="1.0" encoding="utf-8"?>
+<b:Sources xmlns:b="http://schemas.openxmlformats.org/officeDocument/2006/bibliography" xmlns="http://schemas.openxmlformats.org/officeDocument/2006/bibliography" SelectedStyle="\HarvardAnglia2008OfficeOnline.xsl" StyleName="Harvard - Anglia" Version="2008"/>
+</file>
+
+<file path=customXml/itemProps1.xml><?xml version="1.0" encoding="utf-8"?>
+<ds:datastoreItem xmlns:ds="http://schemas.openxmlformats.org/officeDocument/2006/customXml" ds:itemID="{0E273F84-DBE4-4DB2-BB7C-C996FB709319}">
+  <ds:schemaRefs>
+    <ds:schemaRef ds:uri="http://schemas.openxmlformats.org/officeDocument/2006/bibliography"/>
+  </ds:schemaRefs>
+</ds:datastoreItem>
 </file>
</xml_diff>